<commit_message>
Change to variant in DNASequence
</commit_message>
<xml_diff>
--- a/SBI104/2-DNASequence/DNASequence.docx
+++ b/SBI104/2-DNASequence/DNASequence.docx
@@ -1329,7 +1329,7 @@
       </w:r>
     </w:p>
     <w:p>
-      <w:hyperlink r:id="rId22" w:history="1">
+      <w:hyperlink r:id="rId22" w:anchor="_A168_" w:history="1">
         <w:r>
           <w:rPr>
             <w:rStyle w:val="Hyperlink"/>
@@ -2338,7 +2338,24 @@
         <w:t xml:space="preserve">variant </w:t>
       </w:r>
       <w:r>
-        <w:t>5:89969880A&gt;G</w:t>
+        <w:t>13</w:t>
+      </w:r>
+      <w:r>
+        <w:t>:</w:t>
+      </w:r>
+      <w:r>
+        <w:t>111102718</w:t>
+      </w:r>
+      <w:bookmarkStart w:id="0" w:name="_GoBack"/>
+      <w:bookmarkEnd w:id="0"/>
+      <w:r>
+        <w:t>C</w:t>
+      </w:r>
+      <w:r>
+        <w:t>&gt;</w:t>
+      </w:r>
+      <w:r>
+        <w:t>T</w:t>
       </w:r>
       <w:r>
         <w:t xml:space="preserve"> in the sample</w:t>
@@ -2462,8 +2479,6 @@
       <w:r>
         <w:t>a</w:t>
       </w:r>
-      <w:bookmarkStart w:id="0" w:name="_GoBack"/>
-      <w:bookmarkEnd w:id="0"/>
       <w:r>
         <w:t xml:space="preserve"> genome browser).</w:t>
       </w:r>

</xml_diff>

<commit_message>
remove things covered elsewhere
</commit_message>
<xml_diff>
--- a/SBI104/2-DNASequence/DNASequence.docx
+++ b/SBI104/2-DNASequence/DNASequence.docx
@@ -134,15 +134,7 @@
         <w:t xml:space="preserve"> score</w:t>
       </w:r>
       <w:r>
-        <w:t xml:space="preserve"> and the </w:t>
-      </w:r>
-      <w:proofErr w:type="spellStart"/>
-      <w:r>
-        <w:t>BitScore</w:t>
-      </w:r>
-      <w:proofErr w:type="spellEnd"/>
-      <w:r>
-        <w:t xml:space="preserve"> (in brief)</w:t>
+        <w:t xml:space="preserve"> and the BitScore (in brief)</w:t>
       </w:r>
       <w:r>
         <w:t>)</w:t>
@@ -448,40 +440,22 @@
       <w:r>
         <w:t>use exon prediction tools</w:t>
       </w:r>
-    </w:p>
-    <w:p>
-      <w:pPr>
-        <w:pStyle w:val="ListParagraph"/>
-        <w:numPr>
-          <w:ilvl w:val="0"/>
-          <w:numId w:val="5"/>
-        </w:numPr>
-      </w:pPr>
-      <w:r>
-        <w:t>R</w:t>
-      </w:r>
-      <w:r>
-        <w:t>un the exon prediction software and save the results in a document</w:t>
-      </w:r>
-    </w:p>
-    <w:p>
-      <w:pPr>
-        <w:pStyle w:val="ListParagraph"/>
-        <w:numPr>
-          <w:ilvl w:val="0"/>
-          <w:numId w:val="5"/>
-        </w:numPr>
-      </w:pPr>
-      <w:r>
-        <w:t xml:space="preserve">Run </w:t>
-      </w:r>
-      <w:r>
-        <w:t>the splice site prediction software and save the results in a document</w:t>
-      </w:r>
-    </w:p>
-    <w:p>
-      <w:r>
-        <w:t>Gene prediction is very difficult in eukaryotes. T</w:t>
+      <w:r>
+        <w:t>/transcription factor binding site prediction software</w:t>
+      </w:r>
+    </w:p>
+    <w:p>
+      <w:r>
+        <w:t>Exon prediction tools will be used with prokaryotic data in the phylogenetics competency document.</w:t>
+      </w:r>
+      <w:r>
+        <w:t xml:space="preserve"> </w:t>
+      </w:r>
+      <w:r>
+        <w:t>Although software exists to attempt it, g</w:t>
+      </w:r>
+      <w:r>
+        <w:t>ene prediction is very difficult in eukaryotes. T</w:t>
       </w:r>
       <w:r>
         <w:t>o be completely accurate, t</w:t>
@@ -535,10 +509,10 @@
         <w:t xml:space="preserve">. The closest thing that is used in the clinical setting is </w:t>
       </w:r>
       <w:r>
-        <w:t xml:space="preserve">prediction of disruption to known splice sites using software. This will be covered in </w:t>
-      </w:r>
-      <w:r>
-        <w:t xml:space="preserve">more detail in </w:t>
+        <w:t xml:space="preserve">prediction of disruption to known splice sites using software. This will be covered </w:t>
+      </w:r>
+      <w:r>
+        <w:t xml:space="preserve">in </w:t>
       </w:r>
       <w:r>
         <w:t>the third part</w:t>
@@ -548,6 +522,9 @@
       </w:r>
       <w:r>
         <w:t>.</w:t>
+      </w:r>
+      <w:r>
+        <w:t xml:space="preserve"> Links to some resources are below.</w:t>
       </w:r>
     </w:p>
     <w:p>
@@ -679,7 +656,7 @@
           <w:rPr>
             <w:rStyle w:val="Hyperlink"/>
           </w:rPr>
-          <w:t>http://genes.mit.edu/GENSCAN.html</w:t>
+          <w:t>http://hollywood.mit.edu/GENSCAN.html</w:t>
         </w:r>
       </w:hyperlink>
       <w:r>
@@ -844,7 +821,13 @@
         </w:numPr>
       </w:pPr>
       <w:r>
-        <w:t>Use more than one tool. Do the outputs match?</w:t>
+        <w:t>Use more than one tool</w:t>
+      </w:r>
+      <w:r>
+        <w:t xml:space="preserve"> (start with ExPASy)</w:t>
+      </w:r>
+      <w:r>
+        <w:t>. Do the outputs match?</w:t>
       </w:r>
     </w:p>
     <w:p>
@@ -862,6 +845,9 @@
         <w:t xml:space="preserve"> or asking us to do</w:t>
       </w:r>
       <w:r>
+        <w:t xml:space="preserve"> (hint: ExPASy)</w:t>
+      </w:r>
+      <w:r>
         <w:t>?</w:t>
       </w:r>
     </w:p>
@@ -889,15 +875,13 @@
         </w:numPr>
       </w:pPr>
       <w:r>
-        <w:t xml:space="preserve">Which gene is it from? (hint- blast, </w:t>
-      </w:r>
-      <w:proofErr w:type="spellStart"/>
-      <w:r>
-        <w:t>hmmer</w:t>
-      </w:r>
-      <w:proofErr w:type="spellEnd"/>
-      <w:r>
-        <w:t>)</w:t>
+        <w:t xml:space="preserve">Which gene is it from? (hint- </w:t>
+      </w:r>
+      <w:r>
+        <w:t xml:space="preserve">protein </w:t>
+      </w:r>
+      <w:r>
+        <w:t>blast, hmmer)</w:t>
       </w:r>
     </w:p>
     <w:p>
@@ -935,11 +919,9 @@
       <w:r>
         <w:t xml:space="preserve">(hint- </w:t>
       </w:r>
-      <w:proofErr w:type="spellStart"/>
-      <w:r>
-        <w:t>ncbi</w:t>
-      </w:r>
-      <w:proofErr w:type="spellEnd"/>
+      <w:r>
+        <w:t>NCBI</w:t>
+      </w:r>
       <w:r>
         <w:t xml:space="preserve"> database)</w:t>
       </w:r>
@@ -953,18 +935,28 @@
         </w:numPr>
       </w:pPr>
       <w:r>
-        <w:t>Search the predicted sequence and actual known protein sequence. Is there a difference? If so, what is it?</w:t>
-      </w:r>
-      <w:r>
-        <w:t xml:space="preserve"> (hint </w:t>
-      </w:r>
-      <w:proofErr w:type="spellStart"/>
-      <w:r>
-        <w:t>ClustalOmega</w:t>
-      </w:r>
-      <w:proofErr w:type="spellEnd"/>
-      <w:r>
-        <w:t>)</w:t>
+        <w:t xml:space="preserve">Retrieve the </w:t>
+      </w:r>
+      <w:r>
+        <w:t>known protein that best matches the predicted protein sequence</w:t>
+      </w:r>
+    </w:p>
+    <w:p>
+      <w:pPr>
+        <w:pStyle w:val="ListParagraph"/>
+        <w:numPr>
+          <w:ilvl w:val="1"/>
+          <w:numId w:val="3"/>
+        </w:numPr>
+      </w:pPr>
+      <w:r>
+        <w:t>Compare</w:t>
+      </w:r>
+      <w:r>
+        <w:t xml:space="preserve"> the predicted sequence and actual known protein sequence. Is there a difference? If so, what is it?</w:t>
+      </w:r>
+      <w:r>
+        <w:t xml:space="preserve"> (hint ClustalOmega)</w:t>
       </w:r>
     </w:p>
     <w:p>
@@ -1017,16 +1009,12 @@
       <w:r>
         <w:t xml:space="preserve">What kind of function is it likely to have (hint- </w:t>
       </w:r>
-      <w:proofErr w:type="spellStart"/>
       <w:r>
         <w:t>hmmer</w:t>
       </w:r>
-      <w:proofErr w:type="spellEnd"/>
       <w:r>
         <w:t xml:space="preserve"> output, try </w:t>
       </w:r>
-      <w:proofErr w:type="spellStart"/>
-      <w:proofErr w:type="gramStart"/>
       <w:r>
         <w:t>I</w:t>
       </w:r>
@@ -1039,11 +1027,9 @@
       <w:r>
         <w:t>ro</w:t>
       </w:r>
-      <w:proofErr w:type="spellEnd"/>
       <w:r>
         <w:t>)</w:t>
       </w:r>
-      <w:proofErr w:type="gramEnd"/>
     </w:p>
     <w:p>
       <w:pPr>
@@ -1060,7 +1046,19 @@
         <w:t xml:space="preserve">the </w:t>
       </w:r>
       <w:r>
-        <w:t xml:space="preserve">predicted sequence and actual known protein sequence. Is there a difference? </w:t>
+        <w:t>predicted sequence and actual known protein sequence</w:t>
+      </w:r>
+      <w:r>
+        <w:t xml:space="preserve"> in InterPro</w:t>
+      </w:r>
+      <w:r>
+        <w:t>. Is there a difference</w:t>
+      </w:r>
+      <w:r>
+        <w:t xml:space="preserve"> in the outputs</w:t>
+      </w:r>
+      <w:r>
+        <w:t xml:space="preserve">? </w:t>
       </w:r>
       <w:r>
         <w:t>If so, w</w:t>
@@ -1317,15 +1315,7 @@
         <w:t xml:space="preserve"> (note a</w:t>
       </w:r>
       <w:r>
-        <w:t xml:space="preserve">vailable to run through EBI and </w:t>
-      </w:r>
-      <w:proofErr w:type="spellStart"/>
-      <w:r>
-        <w:t>Uniprot</w:t>
-      </w:r>
-      <w:proofErr w:type="spellEnd"/>
-      <w:r>
-        <w:t xml:space="preserve"> websites)</w:t>
+        <w:t>vailable to run through EBI and Uniprot websites)</w:t>
       </w:r>
     </w:p>
     <w:p>
@@ -1548,15 +1538,7 @@
         <w:t xml:space="preserve"> to locate DNA sequences within the genome</w:t>
       </w:r>
       <w:r>
-        <w:t xml:space="preserve"> (such as those stored within the </w:t>
-      </w:r>
-      <w:proofErr w:type="spellStart"/>
-      <w:r>
-        <w:t>fastq</w:t>
-      </w:r>
-      <w:proofErr w:type="spellEnd"/>
-      <w:r>
-        <w:t xml:space="preserve"> file)</w:t>
+        <w:t xml:space="preserve"> (such as those stored within the fastq file)</w:t>
       </w:r>
       <w:r>
         <w:t>?</w:t>
@@ -1571,13 +1553,8 @@
         </w:numPr>
       </w:pPr>
       <w:r>
-        <w:t xml:space="preserve">Which tool do we typically use in human genomics to locate variation within the genome (such as those that can be seen in the bam file if you load it into </w:t>
-      </w:r>
-      <w:proofErr w:type="gramStart"/>
-      <w:r>
-        <w:t>IGV)</w:t>
-      </w:r>
-      <w:proofErr w:type="gramEnd"/>
+        <w:t>Which tool do we typically use in human genomics to locate variation within the genome (such as those that can be seen in the bam file if you load it into IGV)</w:t>
+      </w:r>
     </w:p>
     <w:p>
       <w:pPr>
@@ -1612,15 +1589,7 @@
         </w:numPr>
       </w:pPr>
       <w:r>
-        <w:t xml:space="preserve">For </w:t>
-      </w:r>
-      <w:proofErr w:type="gramStart"/>
-      <w:r>
-        <w:t>all of</w:t>
-      </w:r>
-      <w:proofErr w:type="gramEnd"/>
-      <w:r>
-        <w:t xml:space="preserve"> the above, n</w:t>
+        <w:t>For all of the above, n</w:t>
       </w:r>
       <w:r>
         <w:t>ame the kind of tool and give one example of this software</w:t>
@@ -1725,7 +1694,13 @@
         </w:numPr>
       </w:pPr>
       <w:r>
-        <w:t>Find the variant 11:6531972G&gt;A and the variant 2:227875202A&gt;G</w:t>
+        <w:t>Find the variant 11:653197</w:t>
+      </w:r>
+      <w:r>
+        <w:t>1</w:t>
+      </w:r>
+      <w:r>
+        <w:t>2G&gt;A and the variant 2:227875202A&gt;G</w:t>
       </w:r>
       <w:r>
         <w:t xml:space="preserve"> in the file</w:t>
@@ -1961,13 +1936,8 @@
         <w:t xml:space="preserve"> is an example of a structural variant</w:t>
       </w:r>
       <w:r>
-        <w:t xml:space="preserve">. Structural variants may affect more than one </w:t>
-      </w:r>
-      <w:proofErr w:type="gramStart"/>
-      <w:r>
-        <w:t>gene</w:t>
-      </w:r>
-      <w:proofErr w:type="gramEnd"/>
+        <w:t>. Structural variants may affect more than one gene</w:t>
+      </w:r>
       <w:r>
         <w:t>.</w:t>
       </w:r>
@@ -2023,15 +1993,7 @@
         </w:numPr>
       </w:pPr>
       <w:r>
-        <w:t xml:space="preserve">What sort of phenotypes might be associated with a large copy </w:t>
-      </w:r>
-      <w:proofErr w:type="gramStart"/>
-      <w:r>
-        <w:t>number</w:t>
-      </w:r>
-      <w:proofErr w:type="gramEnd"/>
-      <w:r>
-        <w:t xml:space="preserve"> changes (hint- what is the referral criteria for array CGH testing</w:t>
+        <w:t>What sort of phenotypes might be associated with a large copy number changes (hint- what is the referral criteria for array CGH testing</w:t>
       </w:r>
       <w:r>
         <w:t>, as this is a robust method for detecting them</w:t>
@@ -2052,15 +2014,7 @@
         </w:numPr>
       </w:pPr>
       <w:r>
-        <w:t xml:space="preserve">The process for deciding whether the genetic change is relevant to the patient’s phenotype is </w:t>
-      </w:r>
-      <w:proofErr w:type="gramStart"/>
-      <w:r>
-        <w:t>similar to</w:t>
-      </w:r>
-      <w:proofErr w:type="gramEnd"/>
-      <w:r>
-        <w:t xml:space="preserve"> the process for smaller changes (followed in the three clinical cases competency). Although, the repositories of information that are looked may be different. Have a quick look at the databases of structural variants</w:t>
+        <w:t>The process for deciding whether the genetic change is relevant to the patient’s phenotype is similar to the process for smaller changes (followed in the three clinical cases competency). Although, the repositories of information that are looked may be different. Have a quick look at the databases of structural variants</w:t>
       </w:r>
       <w:r>
         <w:t xml:space="preserve"> (see resources section)</w:t>
@@ -2071,6 +2025,47 @@
     </w:p>
     <w:p>
       <w:r>
+        <w:t>Open the file 181116_D00501_0252_AHML5YBCX2_CNV.bam</w:t>
+      </w:r>
+    </w:p>
+    <w:p>
+      <w:pPr>
+        <w:pStyle w:val="ListParagraph"/>
+        <w:numPr>
+          <w:ilvl w:val="0"/>
+          <w:numId w:val="2"/>
+        </w:numPr>
+      </w:pPr>
+      <w:r>
+        <w:t>Got to the position 6:39873684-39873975</w:t>
+      </w:r>
+    </w:p>
+    <w:p>
+      <w:pPr>
+        <w:pStyle w:val="ListParagraph"/>
+        <w:numPr>
+          <w:ilvl w:val="1"/>
+          <w:numId w:val="2"/>
+        </w:numPr>
+      </w:pPr>
+      <w:r>
+        <w:t>What can you see in the coverage plot at the centre of this position? Take a screenshot.</w:t>
+      </w:r>
+    </w:p>
+    <w:p>
+      <w:pPr>
+        <w:pStyle w:val="ListParagraph"/>
+        <w:numPr>
+          <w:ilvl w:val="2"/>
+          <w:numId w:val="2"/>
+        </w:numPr>
+      </w:pPr>
+      <w:r>
+        <w:t>What might this coverage change mean?</w:t>
+      </w:r>
+    </w:p>
+    <w:p>
+      <w:r>
         <w:t>Open the file 190301_D00501_0293_BHVK3TBCX2_18M01315_cnv.vcf</w:t>
       </w:r>
     </w:p>
@@ -2102,12 +2097,92 @@
       <w:pPr>
         <w:pStyle w:val="ListParagraph"/>
         <w:numPr>
+          <w:ilvl w:val="0"/>
+          <w:numId w:val="2"/>
+        </w:numPr>
+      </w:pPr>
+      <w:r>
+        <w:t>Which software was used to call these copy number changes?</w:t>
+      </w:r>
+    </w:p>
+    <w:p>
+      <w:pPr>
+        <w:pStyle w:val="ListParagraph"/>
+        <w:numPr>
           <w:ilvl w:val="1"/>
           <w:numId w:val="2"/>
         </w:numPr>
       </w:pPr>
       <w:r>
-        <w:t>If so, find one in the bam file in IGV or another genome viewer of your choice and screenshot it.</w:t>
+        <w:t xml:space="preserve">This is important </w:t>
+      </w:r>
+      <w:r>
+        <w:t xml:space="preserve">to know </w:t>
+      </w:r>
+      <w:r>
+        <w:t xml:space="preserve">as </w:t>
+      </w:r>
+      <w:r>
+        <w:t>we can then look at the documentation for this tool, find out which methods and thresholds are being used to call these CNVs</w:t>
+      </w:r>
+    </w:p>
+    <w:p>
+      <w:pPr>
+        <w:pStyle w:val="Heading4"/>
+      </w:pPr>
+      <w:r>
+        <w:t>Exon Boundaries</w:t>
+      </w:r>
+    </w:p>
+    <w:p>
+      <w:pPr>
+        <w:pStyle w:val="ListParagraph"/>
+        <w:numPr>
+          <w:ilvl w:val="0"/>
+          <w:numId w:val="2"/>
+        </w:numPr>
+      </w:pPr>
+      <w:r>
+        <w:t>Choose a</w:t>
+      </w:r>
+      <w:r>
+        <w:t>ny</w:t>
+      </w:r>
+      <w:r>
+        <w:t xml:space="preserve"> gene that has a variant </w:t>
+      </w:r>
+      <w:r>
+        <w:t xml:space="preserve">called </w:t>
+      </w:r>
+      <w:r>
+        <w:t>in the sample and i</w:t>
+      </w:r>
+      <w:r>
+        <w:t>dentify the exon boundaries for the longest transcript of the gene</w:t>
+      </w:r>
+    </w:p>
+    <w:p>
+      <w:pPr>
+        <w:pStyle w:val="ListParagraph"/>
+        <w:numPr>
+          <w:ilvl w:val="1"/>
+          <w:numId w:val="2"/>
+        </w:numPr>
+      </w:pPr>
+      <w:r>
+        <w:t xml:space="preserve">Hint- look </w:t>
+      </w:r>
+      <w:r>
+        <w:t xml:space="preserve">up the gene </w:t>
+      </w:r>
+      <w:r>
+        <w:t>in a genome browser</w:t>
+      </w:r>
+      <w:r>
+        <w:t xml:space="preserve"> and take screenshot</w:t>
+      </w:r>
+      <w:r>
+        <w:t>s</w:t>
       </w:r>
     </w:p>
     <w:p>
@@ -2119,45 +2194,43 @@
         </w:numPr>
       </w:pPr>
       <w:r>
-        <w:t>Can you see anything at the position in IGV?</w:t>
-      </w:r>
-      <w:r>
-        <w:t xml:space="preserve"> (Hint- look at the coverage plot at the top)</w:t>
-      </w:r>
-      <w:r>
-        <w:t>. Take a screenshot.</w:t>
-      </w:r>
-    </w:p>
-    <w:p>
-      <w:r>
-        <w:t xml:space="preserve">Open the file </w:t>
-      </w:r>
-      <w:r>
-        <w:t>181116_D00501_0252_AHML5YBCX2_CNV.bam</w:t>
-      </w:r>
-    </w:p>
-    <w:p>
-      <w:pPr>
-        <w:pStyle w:val="ListParagraph"/>
-        <w:numPr>
-          <w:ilvl w:val="0"/>
-          <w:numId w:val="2"/>
-        </w:numPr>
-      </w:pPr>
-      <w:r>
-        <w:t>Got to the position 6:39873684-39873975</w:t>
-      </w:r>
-    </w:p>
-    <w:p>
-      <w:pPr>
-        <w:pStyle w:val="ListParagraph"/>
-        <w:numPr>
-          <w:ilvl w:val="1"/>
-          <w:numId w:val="2"/>
-        </w:numPr>
-      </w:pPr>
-      <w:r>
-        <w:t>What can you see in the coverage plot at the centre of this position? Take a screenshot.</w:t>
+        <w:t>Which version of the</w:t>
+      </w:r>
+      <w:r>
+        <w:t xml:space="preserve"> genomic</w:t>
+      </w:r>
+      <w:r>
+        <w:t xml:space="preserve"> reference sequence are you using?</w:t>
+      </w:r>
+      <w:r>
+        <w:t xml:space="preserve"> What is the transcript identifier</w:t>
+      </w:r>
+      <w:r>
+        <w:t xml:space="preserve"> (include NCBI identifier </w:t>
+      </w:r>
+      <w:r>
+        <w:t>as well as Ensembl identifier if using Ensembl)</w:t>
+      </w:r>
+      <w:r>
+        <w:t>?</w:t>
+      </w:r>
+    </w:p>
+    <w:p>
+      <w:pPr>
+        <w:pStyle w:val="ListParagraph"/>
+        <w:numPr>
+          <w:ilvl w:val="3"/>
+          <w:numId w:val="2"/>
+        </w:numPr>
+      </w:pPr>
+      <w:r>
+        <w:t xml:space="preserve">Why is this </w:t>
+      </w:r>
+      <w:r>
+        <w:t>relevant information</w:t>
+      </w:r>
+      <w:r>
+        <w:t>?</w:t>
       </w:r>
     </w:p>
     <w:p>
@@ -2169,7 +2242,22 @@
         </w:numPr>
       </w:pPr>
       <w:r>
-        <w:t>What might this coverage change mean?</w:t>
+        <w:t>How do you know it is the longest transcript</w:t>
+      </w:r>
+      <w:r>
+        <w:t>?</w:t>
+      </w:r>
+    </w:p>
+    <w:p>
+      <w:pPr>
+        <w:pStyle w:val="ListParagraph"/>
+        <w:numPr>
+          <w:ilvl w:val="2"/>
+          <w:numId w:val="2"/>
+        </w:numPr>
+      </w:pPr>
+      <w:r>
+        <w:t>Why is the longest transcript often used in human genomics?</w:t>
       </w:r>
     </w:p>
     <w:p>
@@ -2177,213 +2265,54 @@
         <w:pStyle w:val="Heading4"/>
       </w:pPr>
       <w:r>
-        <w:t>Exon Boundaries</w:t>
-      </w:r>
-    </w:p>
-    <w:p>
-      <w:pPr>
-        <w:pStyle w:val="ListParagraph"/>
-        <w:numPr>
-          <w:ilvl w:val="0"/>
-          <w:numId w:val="2"/>
-        </w:numPr>
-      </w:pPr>
-      <w:r>
-        <w:t>Choose a</w:t>
-      </w:r>
-      <w:r>
-        <w:t>ny</w:t>
-      </w:r>
-      <w:r>
-        <w:t xml:space="preserve"> gene that has a variant </w:t>
-      </w:r>
-      <w:r>
-        <w:t xml:space="preserve">called </w:t>
-      </w:r>
-      <w:r>
-        <w:t>in the sample and i</w:t>
-      </w:r>
-      <w:r>
-        <w:t>dentify the exon boundaries for the longest transcript of the gene</w:t>
-      </w:r>
-    </w:p>
-    <w:p>
-      <w:pPr>
-        <w:pStyle w:val="ListParagraph"/>
-        <w:numPr>
-          <w:ilvl w:val="1"/>
-          <w:numId w:val="2"/>
-        </w:numPr>
-      </w:pPr>
-      <w:r>
-        <w:t xml:space="preserve">Hint- look </w:t>
-      </w:r>
-      <w:r>
-        <w:t xml:space="preserve">up the gene </w:t>
-      </w:r>
-      <w:r>
-        <w:t>in a genome browser</w:t>
-      </w:r>
-      <w:r>
-        <w:t xml:space="preserve"> and take screenshot</w:t>
-      </w:r>
-      <w:r>
-        <w:t>s</w:t>
-      </w:r>
-    </w:p>
-    <w:p>
-      <w:pPr>
-        <w:pStyle w:val="ListParagraph"/>
-        <w:numPr>
-          <w:ilvl w:val="2"/>
-          <w:numId w:val="2"/>
-        </w:numPr>
-      </w:pPr>
-      <w:r>
-        <w:t>Which version of the</w:t>
-      </w:r>
-      <w:r>
-        <w:t xml:space="preserve"> genomic</w:t>
-      </w:r>
-      <w:r>
-        <w:t xml:space="preserve"> reference sequence are you using?</w:t>
-      </w:r>
-      <w:r>
-        <w:t xml:space="preserve"> What is the transcript identifier</w:t>
-      </w:r>
-      <w:r>
-        <w:t xml:space="preserve"> (include NCBI identifier </w:t>
-      </w:r>
-      <w:r>
-        <w:t xml:space="preserve">as well as </w:t>
-      </w:r>
-      <w:proofErr w:type="spellStart"/>
-      <w:r>
-        <w:t>Ensembl</w:t>
-      </w:r>
-      <w:proofErr w:type="spellEnd"/>
-      <w:r>
-        <w:t xml:space="preserve"> identifier if using </w:t>
-      </w:r>
-      <w:proofErr w:type="spellStart"/>
-      <w:r>
-        <w:t>Ensembl</w:t>
-      </w:r>
-      <w:proofErr w:type="spellEnd"/>
+        <w:t>Population frequency of a variant</w:t>
+      </w:r>
+    </w:p>
+    <w:p>
+      <w:r>
+        <w:t xml:space="preserve">Locate </w:t>
+      </w:r>
+      <w:r>
+        <w:t xml:space="preserve">variant </w:t>
+      </w:r>
+      <w:r>
+        <w:t>13</w:t>
+      </w:r>
+      <w:r>
+        <w:t>:</w:t>
+      </w:r>
+      <w:r>
+        <w:t>111102718C</w:t>
+      </w:r>
+      <w:r>
+        <w:t>&gt;</w:t>
+      </w:r>
+      <w:r>
+        <w:t>T</w:t>
+      </w:r>
+      <w:r>
+        <w:t xml:space="preserve"> in the sample</w:t>
+      </w:r>
+      <w:r>
+        <w:t xml:space="preserve"> (in the file null_18M01315_VariantReport.txt and in </w:t>
+      </w:r>
+      <w:r>
+        <w:t>IGV</w:t>
+      </w:r>
+      <w:r>
+        <w:t xml:space="preserve">- take a screenshot of the variant in </w:t>
+      </w:r>
+      <w:r>
+        <w:t>IGV</w:t>
+      </w:r>
       <w:r>
         <w:t>)</w:t>
       </w:r>
       <w:r>
-        <w:t>?</w:t>
-      </w:r>
-    </w:p>
-    <w:p>
-      <w:pPr>
-        <w:pStyle w:val="ListParagraph"/>
-        <w:numPr>
-          <w:ilvl w:val="3"/>
-          <w:numId w:val="2"/>
-        </w:numPr>
-      </w:pPr>
-      <w:r>
-        <w:t xml:space="preserve">Why is this </w:t>
-      </w:r>
-      <w:r>
-        <w:t>relevant information</w:t>
-      </w:r>
-      <w:r>
-        <w:t>?</w:t>
-      </w:r>
-    </w:p>
-    <w:p>
-      <w:pPr>
-        <w:pStyle w:val="ListParagraph"/>
-        <w:numPr>
-          <w:ilvl w:val="2"/>
-          <w:numId w:val="2"/>
-        </w:numPr>
-      </w:pPr>
-      <w:r>
-        <w:t>How do you know it is the longest transcript</w:t>
-      </w:r>
-      <w:r>
-        <w:t>?</w:t>
-      </w:r>
-    </w:p>
-    <w:p>
-      <w:pPr>
-        <w:pStyle w:val="ListParagraph"/>
-        <w:numPr>
-          <w:ilvl w:val="2"/>
-          <w:numId w:val="2"/>
-        </w:numPr>
-      </w:pPr>
-      <w:r>
-        <w:t>Why is the longest transcript often used in human genomics?</w:t>
-      </w:r>
-    </w:p>
-    <w:p>
-      <w:pPr>
-        <w:pStyle w:val="Heading4"/>
-      </w:pPr>
-      <w:r>
-        <w:t>Population frequency of a variant</w:t>
-      </w:r>
-    </w:p>
-    <w:p>
-      <w:r>
-        <w:t xml:space="preserve">Locate </w:t>
-      </w:r>
-      <w:r>
-        <w:t xml:space="preserve">variant </w:t>
-      </w:r>
-      <w:r>
-        <w:t>13</w:t>
-      </w:r>
-      <w:r>
-        <w:t>:</w:t>
-      </w:r>
-      <w:r>
-        <w:t>111102718</w:t>
-      </w:r>
-      <w:bookmarkStart w:id="0" w:name="_GoBack"/>
-      <w:bookmarkEnd w:id="0"/>
-      <w:r>
-        <w:t>C</w:t>
-      </w:r>
-      <w:r>
-        <w:t>&gt;</w:t>
-      </w:r>
-      <w:r>
-        <w:t>T</w:t>
-      </w:r>
-      <w:r>
-        <w:t xml:space="preserve"> in the sample</w:t>
-      </w:r>
-      <w:r>
-        <w:t xml:space="preserve"> (in the file null_18M01315_VariantReport.txt and in </w:t>
-      </w:r>
-      <w:r>
-        <w:t>IGV</w:t>
-      </w:r>
-      <w:r>
-        <w:t xml:space="preserve">- take a screenshot of the variant in </w:t>
-      </w:r>
-      <w:r>
-        <w:t>IGV</w:t>
-      </w:r>
-      <w:r>
-        <w:t>)</w:t>
-      </w:r>
-      <w:r>
         <w:t>. What is the population frequency of this variant?</w:t>
       </w:r>
       <w:r>
-        <w:t xml:space="preserve"> (hint- use </w:t>
-      </w:r>
-      <w:proofErr w:type="spellStart"/>
-      <w:r>
-        <w:t>Gno</w:t>
+        <w:t xml:space="preserve"> (hint- use Gno</w:t>
       </w:r>
       <w:r>
         <w:t>m</w:t>
@@ -2391,7 +2320,6 @@
       <w:r>
         <w:t>AD</w:t>
       </w:r>
-      <w:proofErr w:type="spellEnd"/>
       <w:r>
         <w:t xml:space="preserve"> through the web interface</w:t>
       </w:r>
@@ -2513,7 +2441,15 @@
         <w:t>6638385C&gt;T</w:t>
       </w:r>
       <w:r>
-        <w:t>? What does this output mean?</w:t>
+        <w:t xml:space="preserve">? What </w:t>
+      </w:r>
+      <w:r>
+        <w:t>might</w:t>
+      </w:r>
+      <w:bookmarkStart w:id="0" w:name="_GoBack"/>
+      <w:bookmarkEnd w:id="0"/>
+      <w:r>
+        <w:t xml:space="preserve"> this output mean?</w:t>
       </w:r>
       <w:r>
         <w:t xml:space="preserve"> (Hint- Alamut is easiest to understand</w:t>
@@ -2642,15 +2578,7 @@
         <w:t>Population frequency</w:t>
       </w:r>
       <w:r>
-        <w:t xml:space="preserve"> (</w:t>
-      </w:r>
-      <w:proofErr w:type="spellStart"/>
-      <w:r>
-        <w:t>gnomAD</w:t>
-      </w:r>
-      <w:proofErr w:type="spellEnd"/>
-      <w:r>
-        <w:t xml:space="preserve"> database)</w:t>
+        <w:t xml:space="preserve"> (gnomAD database)</w:t>
       </w:r>
     </w:p>
     <w:p>
@@ -3634,7 +3562,7 @@
       </w:pPr>
     </w:pPrDefault>
   </w:docDefaults>
-  <w:latentStyles w:defLockedState="0" w:defUIPriority="99" w:defSemiHidden="0" w:defUnhideWhenUsed="0" w:defQFormat="0" w:count="375">
+  <w:latentStyles w:defLockedState="0" w:defUIPriority="99" w:defSemiHidden="0" w:defUnhideWhenUsed="0" w:defQFormat="0" w:count="376">
     <w:lsdException w:name="Normal" w:uiPriority="0" w:qFormat="1"/>
     <w:lsdException w:name="heading 1" w:uiPriority="9" w:qFormat="1"/>
     <w:lsdException w:name="heading 2" w:semiHidden="1" w:uiPriority="9" w:unhideWhenUsed="1" w:qFormat="1"/>
@@ -3740,7 +3668,6 @@
     <w:lsdException w:name="HTML Sample" w:semiHidden="1" w:unhideWhenUsed="1"/>
     <w:lsdException w:name="HTML Typewriter" w:semiHidden="1" w:unhideWhenUsed="1"/>
     <w:lsdException w:name="HTML Variable" w:semiHidden="1" w:unhideWhenUsed="1"/>
-    <w:lsdException w:name="Normal Table" w:semiHidden="1" w:unhideWhenUsed="1"/>
     <w:lsdException w:name="annotation subject" w:semiHidden="1" w:unhideWhenUsed="1"/>
     <w:lsdException w:name="No List" w:semiHidden="1" w:unhideWhenUsed="1"/>
     <w:lsdException w:name="Outline List 1" w:semiHidden="1" w:unhideWhenUsed="1"/>
@@ -3787,10 +3714,8 @@
     <w:lsdException w:name="Table Subtle 2" w:semiHidden="1" w:unhideWhenUsed="1"/>
     <w:lsdException w:name="Table Web 1" w:semiHidden="1" w:unhideWhenUsed="1"/>
     <w:lsdException w:name="Table Web 2" w:semiHidden="1" w:unhideWhenUsed="1"/>
-    <w:lsdException w:name="Table Web 3" w:semiHidden="1" w:unhideWhenUsed="1"/>
     <w:lsdException w:name="Balloon Text" w:semiHidden="1" w:unhideWhenUsed="1"/>
     <w:lsdException w:name="Table Grid" w:uiPriority="39"/>
-    <w:lsdException w:name="Table Theme" w:semiHidden="1" w:unhideWhenUsed="1"/>
     <w:lsdException w:name="Placeholder Text" w:semiHidden="1"/>
     <w:lsdException w:name="No Spacing" w:uiPriority="1" w:qFormat="1"/>
     <w:lsdException w:name="Light Shading" w:uiPriority="60"/>
@@ -4010,6 +3935,7 @@
     <w:lsdException w:name="Smart Hyperlink" w:semiHidden="1" w:unhideWhenUsed="1"/>
     <w:lsdException w:name="Hashtag" w:semiHidden="1" w:unhideWhenUsed="1"/>
     <w:lsdException w:name="Unresolved Mention" w:semiHidden="1" w:unhideWhenUsed="1"/>
+    <w:lsdException w:name="Smart Link" w:semiHidden="1" w:unhideWhenUsed="1"/>
   </w:latentStyles>
   <w:style w:type="paragraph" w:default="1" w:styleId="Normal">
     <w:name w:val="Normal"/>

</xml_diff>

<commit_message>
Change to wording of question, removal of redundant tool
</commit_message>
<xml_diff>
--- a/SBI104/2-DNASequence/DNASequence.docx
+++ b/SBI104/2-DNASequence/DNASequence.docx
@@ -524,19 +524,10 @@
         <w:t>.</w:t>
       </w:r>
       <w:r>
-        <w:t xml:space="preserve"> Links to some resources are below.</w:t>
-      </w:r>
-    </w:p>
-    <w:p>
-      <w:pPr>
-        <w:pStyle w:val="ListParagraph"/>
-        <w:numPr>
-          <w:ilvl w:val="0"/>
-          <w:numId w:val="6"/>
-        </w:numPr>
-      </w:pPr>
-      <w:r>
-        <w:t>Run the transcription factor binding site prediction software and save the results in a document</w:t>
+        <w:t xml:space="preserve"> </w:t>
+      </w:r>
+      <w:r>
+        <w:t>There are no currently functional available tools to predict transcription factor binding sites through a web interface.</w:t>
       </w:r>
     </w:p>
     <w:p>
@@ -745,36 +736,20 @@
       </w:r>
     </w:p>
     <w:p>
+      <w:r>
+        <w:t>Tool is no longer working</w:t>
+      </w:r>
+    </w:p>
+    <w:p>
       <w:pPr>
         <w:pStyle w:val="Heading4"/>
       </w:pPr>
       <w:r>
-        <w:t>Tool</w:t>
+        <w:t>Database of transcription factors</w:t>
       </w:r>
     </w:p>
     <w:p>
       <w:hyperlink r:id="rId13" w:history="1">
-        <w:r>
-          <w:rPr>
-            <w:rStyle w:val="Hyperlink"/>
-          </w:rPr>
-          <w:t>http://tfbind.hgc.jp/</w:t>
-        </w:r>
-      </w:hyperlink>
-      <w:r>
-        <w:t xml:space="preserve"> </w:t>
-      </w:r>
-    </w:p>
-    <w:p>
-      <w:pPr>
-        <w:pStyle w:val="Heading4"/>
-      </w:pPr>
-      <w:r>
-        <w:t>Database of transcription factors</w:t>
-      </w:r>
-    </w:p>
-    <w:p>
-      <w:hyperlink r:id="rId14" w:history="1">
         <w:r>
           <w:rPr>
             <w:rStyle w:val="Hyperlink"/>
@@ -839,17 +814,10 @@
         </w:numPr>
       </w:pPr>
       <w:r>
-        <w:t>What are the tool outputs trying to tell us</w:t>
-      </w:r>
-      <w:r>
-        <w:t xml:space="preserve"> or asking us to do</w:t>
-      </w:r>
-      <w:r>
-        <w:t xml:space="preserve"> (hint: ExPASy)</w:t>
-      </w:r>
-      <w:r>
-        <w:t>?</w:t>
-      </w:r>
+        <w:t>ExPASy gives multiple outputs (different boxes). What do the different boxes mean?</w:t>
+      </w:r>
+      <w:bookmarkStart w:id="0" w:name="_GoBack"/>
+      <w:bookmarkEnd w:id="0"/>
     </w:p>
     <w:p>
       <w:pPr>
@@ -1210,7 +1178,7 @@
           <w:u w:val="none"/>
         </w:rPr>
       </w:pPr>
-      <w:hyperlink r:id="rId15" w:history="1">
+      <w:hyperlink r:id="rId14" w:history="1">
         <w:r>
           <w:rPr>
             <w:rStyle w:val="Hyperlink"/>
@@ -1220,7 +1188,7 @@
       </w:hyperlink>
     </w:p>
     <w:p>
-      <w:hyperlink r:id="rId16" w:history="1">
+      <w:hyperlink r:id="rId15" w:history="1">
         <w:r>
           <w:rPr>
             <w:rStyle w:val="Hyperlink"/>
@@ -1238,7 +1206,7 @@
       </w:r>
     </w:p>
     <w:p>
-      <w:hyperlink r:id="rId17" w:history="1">
+      <w:hyperlink r:id="rId16" w:history="1">
         <w:r>
           <w:rPr>
             <w:rStyle w:val="Hyperlink"/>
@@ -1262,7 +1230,7 @@
       </w:r>
     </w:p>
     <w:p>
-      <w:hyperlink r:id="rId18" w:history="1">
+      <w:hyperlink r:id="rId17" w:history="1">
         <w:r>
           <w:rPr>
             <w:rStyle w:val="Hyperlink"/>
@@ -1272,7 +1240,7 @@
       </w:hyperlink>
     </w:p>
     <w:p>
-      <w:hyperlink r:id="rId19" w:history="1">
+      <w:hyperlink r:id="rId18" w:history="1">
         <w:r>
           <w:rPr>
             <w:rStyle w:val="Hyperlink"/>
@@ -1282,7 +1250,7 @@
       </w:hyperlink>
     </w:p>
     <w:p>
-      <w:hyperlink r:id="rId20" w:history="1">
+      <w:hyperlink r:id="rId19" w:history="1">
         <w:r>
           <w:rPr>
             <w:rStyle w:val="Hyperlink"/>
@@ -1303,7 +1271,7 @@
       </w:r>
     </w:p>
     <w:p>
-      <w:hyperlink r:id="rId21" w:history="1">
+      <w:hyperlink r:id="rId20" w:history="1">
         <w:r>
           <w:rPr>
             <w:rStyle w:val="Hyperlink"/>
@@ -1319,7 +1287,7 @@
       </w:r>
     </w:p>
     <w:p>
-      <w:hyperlink r:id="rId22" w:anchor="_A168_" w:history="1">
+      <w:hyperlink r:id="rId21" w:anchor="_A168_" w:history="1">
         <w:r>
           <w:rPr>
             <w:rStyle w:val="Hyperlink"/>
@@ -1348,7 +1316,7 @@
           <w:rStyle w:val="Hyperlink"/>
         </w:rPr>
       </w:pPr>
-      <w:hyperlink r:id="rId23" w:history="1">
+      <w:hyperlink r:id="rId22" w:history="1">
         <w:r>
           <w:rPr>
             <w:rStyle w:val="Hyperlink"/>
@@ -2446,8 +2414,6 @@
       <w:r>
         <w:t>might</w:t>
       </w:r>
-      <w:bookmarkStart w:id="0" w:name="_GoBack"/>
-      <w:bookmarkEnd w:id="0"/>
       <w:r>
         <w:t xml:space="preserve"> this output mean?</w:t>
       </w:r>
@@ -2482,7 +2448,7 @@
       </w:r>
     </w:p>
     <w:p>
-      <w:hyperlink r:id="rId24" w:history="1">
+      <w:hyperlink r:id="rId23" w:history="1">
         <w:r>
           <w:rPr>
             <w:rStyle w:val="Hyperlink"/>
@@ -2506,7 +2472,7 @@
       </w:r>
     </w:p>
     <w:p>
-      <w:hyperlink r:id="rId25" w:history="1">
+      <w:hyperlink r:id="rId24" w:history="1">
         <w:r>
           <w:rPr>
             <w:rStyle w:val="Hyperlink"/>
@@ -2527,7 +2493,7 @@
       </w:r>
     </w:p>
     <w:p>
-      <w:hyperlink r:id="rId26" w:history="1">
+      <w:hyperlink r:id="rId25" w:history="1">
         <w:r>
           <w:rPr>
             <w:rStyle w:val="Hyperlink"/>
@@ -2540,7 +2506,7 @@
       </w:r>
     </w:p>
     <w:p>
-      <w:hyperlink r:id="rId27" w:history="1">
+      <w:hyperlink r:id="rId26" w:history="1">
         <w:r>
           <w:rPr>
             <w:rStyle w:val="Hyperlink"/>
@@ -2558,7 +2524,7 @@
       </w:r>
     </w:p>
     <w:p>
-      <w:hyperlink r:id="rId28" w:history="1">
+      <w:hyperlink r:id="rId27" w:history="1">
         <w:r>
           <w:rPr>
             <w:rStyle w:val="Hyperlink"/>
@@ -2582,7 +2548,7 @@
       </w:r>
     </w:p>
     <w:p>
-      <w:hyperlink r:id="rId29" w:history="1">
+      <w:hyperlink r:id="rId28" w:history="1">
         <w:r>
           <w:rPr>
             <w:rStyle w:val="Hyperlink"/>
@@ -2603,7 +2569,7 @@
       </w:r>
     </w:p>
     <w:p>
-      <w:hyperlink r:id="rId30" w:history="1">
+      <w:hyperlink r:id="rId29" w:history="1">
         <w:r>
           <w:rPr>
             <w:rStyle w:val="Hyperlink"/>
@@ -2625,7 +2591,7 @@
       </w:r>
     </w:p>
     <w:p>
-      <w:hyperlink r:id="rId31" w:history="1">
+      <w:hyperlink r:id="rId30" w:history="1">
         <w:r>
           <w:rPr>
             <w:rStyle w:val="Hyperlink"/>
@@ -2638,7 +2604,7 @@
       </w:r>
     </w:p>
     <w:p>
-      <w:hyperlink r:id="rId32" w:history="1">
+      <w:hyperlink r:id="rId31" w:history="1">
         <w:r>
           <w:rPr>
             <w:rStyle w:val="Hyperlink"/>
@@ -3668,6 +3634,7 @@
     <w:lsdException w:name="HTML Sample" w:semiHidden="1" w:unhideWhenUsed="1"/>
     <w:lsdException w:name="HTML Typewriter" w:semiHidden="1" w:unhideWhenUsed="1"/>
     <w:lsdException w:name="HTML Variable" w:semiHidden="1" w:unhideWhenUsed="1"/>
+    <w:lsdException w:name="Normal Table" w:semiHidden="1" w:unhideWhenUsed="1"/>
     <w:lsdException w:name="annotation subject" w:semiHidden="1" w:unhideWhenUsed="1"/>
     <w:lsdException w:name="No List" w:semiHidden="1" w:unhideWhenUsed="1"/>
     <w:lsdException w:name="Outline List 1" w:semiHidden="1" w:unhideWhenUsed="1"/>
@@ -3714,8 +3681,10 @@
     <w:lsdException w:name="Table Subtle 2" w:semiHidden="1" w:unhideWhenUsed="1"/>
     <w:lsdException w:name="Table Web 1" w:semiHidden="1" w:unhideWhenUsed="1"/>
     <w:lsdException w:name="Table Web 2" w:semiHidden="1" w:unhideWhenUsed="1"/>
+    <w:lsdException w:name="Table Web 3" w:semiHidden="1" w:unhideWhenUsed="1"/>
     <w:lsdException w:name="Balloon Text" w:semiHidden="1" w:unhideWhenUsed="1"/>
     <w:lsdException w:name="Table Grid" w:uiPriority="39"/>
+    <w:lsdException w:name="Table Theme" w:semiHidden="1" w:unhideWhenUsed="1"/>
     <w:lsdException w:name="Placeholder Text" w:semiHidden="1"/>
     <w:lsdException w:name="No Spacing" w:uiPriority="1" w:qFormat="1"/>
     <w:lsdException w:name="Light Shading" w:uiPriority="60"/>

</xml_diff>